<commit_message>
Báo cáo - Nguyễn Anh Toàn
</commit_message>
<xml_diff>
--- a/Nguyen Anh Toan/Tìm hiểu Listview.docx
+++ b/Nguyen Anh Toan/Tìm hiểu Listview.docx
@@ -41,7 +41,7 @@
           <w:sz w:val="24"/>
           <w:szCs w:val="24"/>
         </w:rPr>
-        <w:t>Các đối tượng ListViews là một trong các thành phần khiến React Native được nổi bật với các Framework khác. Trên thiết bị di động, ListView là một thành phần quan trọng cho phép hiển thị dữ liệu nhìn rất mượt mà.</w:t>
+        <w:t xml:space="preserve">Các đối tượng ListViews là một trong các thành phần khiến React Native được nổi bật với các Framework khác. Trên thiết bị di động, ListView là một thành phần quan trọng cho phép hiển thị dữ liệu nhìn rất mượt mà. </w:t>
       </w:r>
       <w:r>
         <w:rPr>
@@ -50,6 +50,8 @@
         </w:rPr>
         <w:t xml:space="preserve"> </w:t>
       </w:r>
+      <w:bookmarkStart w:id="0" w:name="_GoBack"/>
+      <w:bookmarkEnd w:id="0"/>
     </w:p>
     <w:p>
       <w:pPr>
@@ -169,8 +171,6 @@
         </w:rPr>
         <w:t>:</w:t>
       </w:r>
-      <w:bookmarkStart w:id="0" w:name="_GoBack"/>
-      <w:bookmarkEnd w:id="0"/>
     </w:p>
     <w:p>
       <w:pPr>

</xml_diff>